<commit_message>
All work successfully completed
</commit_message>
<xml_diff>
--- a/MediKeeper Frontend Skills Assessment - 2017.docx
+++ b/MediKeeper Frontend Skills Assessment - 2017.docx
@@ -565,8 +565,8 @@
         <w:br/>
       </w:r>
       <w:r>
-        <w:object w:dxaOrig="7066" w:dyaOrig="7552">
-          <v:rect xmlns:o="urn:schemas-microsoft-com:office:office" xmlns:v="urn:schemas-microsoft-com:vml" id="rectole0000000000" style="width:353.300000pt;height:377.600000pt" o:preferrelative="t" o:ole="">
+        <w:object w:dxaOrig="7147" w:dyaOrig="7653">
+          <v:rect xmlns:o="urn:schemas-microsoft-com:office:office" xmlns:v="urn:schemas-microsoft-com:vml" id="rectole0000000000" style="width:357.350000pt;height:382.650000pt" o:preferrelative="t" o:ole="">
             <o:lock v:ext="edit"/>
             <v:imagedata xmlns:r="http://schemas.openxmlformats.org/officeDocument/2006/relationships" r:id="docRId1" o:title=""/>
           </v:rect>
@@ -668,8 +668,8 @@
         <w:br/>
       </w:r>
       <w:r>
-        <w:object w:dxaOrig="7107" w:dyaOrig="10326">
-          <v:rect xmlns:o="urn:schemas-microsoft-com:office:office" xmlns:v="urn:schemas-microsoft-com:vml" id="rectole0000000001" style="width:355.350000pt;height:516.300000pt" o:preferrelative="t" o:ole="">
+        <w:object w:dxaOrig="7188" w:dyaOrig="10447">
+          <v:rect xmlns:o="urn:schemas-microsoft-com:office:office" xmlns:v="urn:schemas-microsoft-com:vml" id="rectole0000000001" style="width:359.400000pt;height:522.350000pt" o:preferrelative="t" o:ole="">
             <o:lock v:ext="edit"/>
             <v:imagedata xmlns:r="http://schemas.openxmlformats.org/officeDocument/2006/relationships" r:id="docRId3" o:title=""/>
           </v:rect>
@@ -1966,14 +1966,364 @@
         <w:jc w:val="left"/>
         <w:rPr>
           <w:rFonts w:ascii="HelveticaNeueLT Std" w:hAnsi="HelveticaNeueLT Std" w:cs="HelveticaNeueLT Std" w:eastAsia="HelveticaNeueLT Std"/>
-          <w:b/>
-          <w:color w:val="auto"/>
-          <w:spacing w:val="0"/>
-          <w:position w:val="0"/>
-          <w:sz w:val="22"/>
-          <w:shd w:fill="auto" w:val="clear"/>
-        </w:rPr>
-      </w:pPr>
+          <w:color w:val="auto"/>
+          <w:spacing w:val="0"/>
+          <w:position w:val="0"/>
+          <w:sz w:val="22"/>
+          <w:shd w:fill="auto" w:val="clear"/>
+        </w:rPr>
+      </w:pPr>
+      <w:r>
+        <w:rPr>
+          <w:rFonts w:ascii="HelveticaNeueLT Std" w:hAnsi="HelveticaNeueLT Std" w:cs="HelveticaNeueLT Std" w:eastAsia="HelveticaNeueLT Std"/>
+          <w:color w:val="auto"/>
+          <w:spacing w:val="0"/>
+          <w:position w:val="0"/>
+          <w:sz w:val="22"/>
+          <w:shd w:fill="auto" w:val="clear"/>
+        </w:rPr>
+        <w:t xml:space="preserve">$.ajax({</w:t>
+      </w:r>
+    </w:p>
+    <w:p>
+      <w:pPr>
+        <w:spacing w:before="0" w:after="160" w:line="259"/>
+        <w:ind w:right="0" w:left="720" w:firstLine="0"/>
+        <w:jc w:val="left"/>
+        <w:rPr>
+          <w:rFonts w:ascii="HelveticaNeueLT Std" w:hAnsi="HelveticaNeueLT Std" w:cs="HelveticaNeueLT Std" w:eastAsia="HelveticaNeueLT Std"/>
+          <w:color w:val="auto"/>
+          <w:spacing w:val="0"/>
+          <w:position w:val="0"/>
+          <w:sz w:val="22"/>
+          <w:shd w:fill="auto" w:val="clear"/>
+        </w:rPr>
+      </w:pPr>
+      <w:r>
+        <w:rPr>
+          <w:rFonts w:ascii="HelveticaNeueLT Std" w:hAnsi="HelveticaNeueLT Std" w:cs="HelveticaNeueLT Std" w:eastAsia="HelveticaNeueLT Std"/>
+          <w:color w:val="auto"/>
+          <w:spacing w:val="0"/>
+          <w:position w:val="0"/>
+          <w:sz w:val="22"/>
+          <w:shd w:fill="auto" w:val="clear"/>
+        </w:rPr>
+        <w:t xml:space="preserve">    type: "POST",</w:t>
+      </w:r>
+    </w:p>
+    <w:p>
+      <w:pPr>
+        <w:spacing w:before="0" w:after="160" w:line="259"/>
+        <w:ind w:right="0" w:left="720" w:firstLine="0"/>
+        <w:jc w:val="left"/>
+        <w:rPr>
+          <w:rFonts w:ascii="HelveticaNeueLT Std" w:hAnsi="HelveticaNeueLT Std" w:cs="HelveticaNeueLT Std" w:eastAsia="HelveticaNeueLT Std"/>
+          <w:color w:val="auto"/>
+          <w:spacing w:val="0"/>
+          <w:position w:val="0"/>
+          <w:sz w:val="22"/>
+          <w:shd w:fill="auto" w:val="clear"/>
+        </w:rPr>
+      </w:pPr>
+      <w:r>
+        <w:rPr>
+          <w:rFonts w:ascii="HelveticaNeueLT Std" w:hAnsi="HelveticaNeueLT Std" w:cs="HelveticaNeueLT Std" w:eastAsia="HelveticaNeueLT Std"/>
+          <w:color w:val="auto"/>
+          <w:spacing w:val="0"/>
+          <w:position w:val="0"/>
+          <w:sz w:val="22"/>
+          <w:shd w:fill="auto" w:val="clear"/>
+        </w:rPr>
+        <w:t xml:space="preserve">    url: "remote-data.ashx",</w:t>
+      </w:r>
+    </w:p>
+    <w:p>
+      <w:pPr>
+        <w:spacing w:before="0" w:after="160" w:line="259"/>
+        <w:ind w:right="0" w:left="720" w:firstLine="0"/>
+        <w:jc w:val="left"/>
+        <w:rPr>
+          <w:rFonts w:ascii="HelveticaNeueLT Std" w:hAnsi="HelveticaNeueLT Std" w:cs="HelveticaNeueLT Std" w:eastAsia="HelveticaNeueLT Std"/>
+          <w:color w:val="auto"/>
+          <w:spacing w:val="0"/>
+          <w:position w:val="0"/>
+          <w:sz w:val="22"/>
+          <w:shd w:fill="auto" w:val="clear"/>
+        </w:rPr>
+      </w:pPr>
+      <w:r>
+        <w:rPr>
+          <w:rFonts w:ascii="HelveticaNeueLT Std" w:hAnsi="HelveticaNeueLT Std" w:cs="HelveticaNeueLT Std" w:eastAsia="HelveticaNeueLT Std"/>
+          <w:color w:val="auto"/>
+          <w:spacing w:val="0"/>
+          <w:position w:val="0"/>
+          <w:sz w:val="22"/>
+          <w:shd w:fill="auto" w:val="clear"/>
+        </w:rPr>
+        <w:t xml:space="preserve">    data: JSON.stringify({ Markers: markers }),</w:t>
+      </w:r>
+    </w:p>
+    <w:p>
+      <w:pPr>
+        <w:spacing w:before="0" w:after="160" w:line="259"/>
+        <w:ind w:right="0" w:left="720" w:firstLine="0"/>
+        <w:jc w:val="left"/>
+        <w:rPr>
+          <w:rFonts w:ascii="HelveticaNeueLT Std" w:hAnsi="HelveticaNeueLT Std" w:cs="HelveticaNeueLT Std" w:eastAsia="HelveticaNeueLT Std"/>
+          <w:color w:val="auto"/>
+          <w:spacing w:val="0"/>
+          <w:position w:val="0"/>
+          <w:sz w:val="22"/>
+          <w:shd w:fill="auto" w:val="clear"/>
+        </w:rPr>
+      </w:pPr>
+      <w:r>
+        <w:rPr>
+          <w:rFonts w:ascii="HelveticaNeueLT Std" w:hAnsi="HelveticaNeueLT Std" w:cs="HelveticaNeueLT Std" w:eastAsia="HelveticaNeueLT Std"/>
+          <w:color w:val="auto"/>
+          <w:spacing w:val="0"/>
+          <w:position w:val="0"/>
+          <w:sz w:val="22"/>
+          <w:shd w:fill="auto" w:val="clear"/>
+        </w:rPr>
+        <w:t xml:space="preserve">    contentType: "application/json; charset=utf-8",</w:t>
+      </w:r>
+    </w:p>
+    <w:p>
+      <w:pPr>
+        <w:spacing w:before="0" w:after="160" w:line="259"/>
+        <w:ind w:right="0" w:left="720" w:firstLine="0"/>
+        <w:jc w:val="left"/>
+        <w:rPr>
+          <w:rFonts w:ascii="HelveticaNeueLT Std" w:hAnsi="HelveticaNeueLT Std" w:cs="HelveticaNeueLT Std" w:eastAsia="HelveticaNeueLT Std"/>
+          <w:color w:val="auto"/>
+          <w:spacing w:val="0"/>
+          <w:position w:val="0"/>
+          <w:sz w:val="22"/>
+          <w:shd w:fill="auto" w:val="clear"/>
+        </w:rPr>
+      </w:pPr>
+      <w:r>
+        <w:rPr>
+          <w:rFonts w:ascii="HelveticaNeueLT Std" w:hAnsi="HelveticaNeueLT Std" w:cs="HelveticaNeueLT Std" w:eastAsia="HelveticaNeueLT Std"/>
+          <w:color w:val="auto"/>
+          <w:spacing w:val="0"/>
+          <w:position w:val="0"/>
+          <w:sz w:val="22"/>
+          <w:shd w:fill="auto" w:val="clear"/>
+        </w:rPr>
+        <w:t xml:space="preserve">    dataType: "json",</w:t>
+      </w:r>
+    </w:p>
+    <w:p>
+      <w:pPr>
+        <w:spacing w:before="0" w:after="160" w:line="259"/>
+        <w:ind w:right="0" w:left="720" w:firstLine="0"/>
+        <w:jc w:val="left"/>
+        <w:rPr>
+          <w:rFonts w:ascii="HelveticaNeueLT Std" w:hAnsi="HelveticaNeueLT Std" w:cs="HelveticaNeueLT Std" w:eastAsia="HelveticaNeueLT Std"/>
+          <w:color w:val="auto"/>
+          <w:spacing w:val="0"/>
+          <w:position w:val="0"/>
+          <w:sz w:val="22"/>
+          <w:shd w:fill="auto" w:val="clear"/>
+        </w:rPr>
+      </w:pPr>
+      <w:r>
+        <w:rPr>
+          <w:rFonts w:ascii="HelveticaNeueLT Std" w:hAnsi="HelveticaNeueLT Std" w:cs="HelveticaNeueLT Std" w:eastAsia="HelveticaNeueLT Std"/>
+          <w:color w:val="auto"/>
+          <w:spacing w:val="0"/>
+          <w:position w:val="0"/>
+          <w:sz w:val="22"/>
+          <w:shd w:fill="auto" w:val="clear"/>
+        </w:rPr>
+        <w:t xml:space="preserve">    success: function(data)</w:t>
+      </w:r>
+    </w:p>
+    <w:p>
+      <w:pPr>
+        <w:spacing w:before="0" w:after="160" w:line="259"/>
+        <w:ind w:right="0" w:left="720" w:firstLine="0"/>
+        <w:jc w:val="left"/>
+        <w:rPr>
+          <w:rFonts w:ascii="HelveticaNeueLT Std" w:hAnsi="HelveticaNeueLT Std" w:cs="HelveticaNeueLT Std" w:eastAsia="HelveticaNeueLT Std"/>
+          <w:color w:val="auto"/>
+          <w:spacing w:val="0"/>
+          <w:position w:val="0"/>
+          <w:sz w:val="22"/>
+          <w:shd w:fill="auto" w:val="clear"/>
+        </w:rPr>
+      </w:pPr>
+      <w:r>
+        <w:rPr>
+          <w:rFonts w:ascii="HelveticaNeueLT Std" w:hAnsi="HelveticaNeueLT Std" w:cs="HelveticaNeueLT Std" w:eastAsia="HelveticaNeueLT Std"/>
+          <w:color w:val="auto"/>
+          <w:spacing w:val="0"/>
+          <w:position w:val="0"/>
+          <w:sz w:val="22"/>
+          <w:shd w:fill="auto" w:val="clear"/>
+        </w:rPr>
+        <w:tab/>
+        <w:t xml:space="preserve">alert( data.specialKey ); </w:t>
+      </w:r>
+    </w:p>
+    <w:p>
+      <w:pPr>
+        <w:spacing w:before="0" w:after="160" w:line="259"/>
+        <w:ind w:right="0" w:left="720" w:firstLine="0"/>
+        <w:jc w:val="left"/>
+        <w:rPr>
+          <w:rFonts w:ascii="HelveticaNeueLT Std" w:hAnsi="HelveticaNeueLT Std" w:cs="HelveticaNeueLT Std" w:eastAsia="HelveticaNeueLT Std"/>
+          <w:color w:val="auto"/>
+          <w:spacing w:val="0"/>
+          <w:position w:val="0"/>
+          <w:sz w:val="22"/>
+          <w:shd w:fill="auto" w:val="clear"/>
+        </w:rPr>
+      </w:pPr>
+      <w:r>
+        <w:rPr>
+          <w:rFonts w:ascii="HelveticaNeueLT Std" w:hAnsi="HelveticaNeueLT Std" w:cs="HelveticaNeueLT Std" w:eastAsia="HelveticaNeueLT Std"/>
+          <w:color w:val="auto"/>
+          <w:spacing w:val="0"/>
+          <w:position w:val="0"/>
+          <w:sz w:val="22"/>
+          <w:shd w:fill="auto" w:val="clear"/>
+        </w:rPr>
+        <w:tab/>
+        <w:t xml:space="preserve">{console.log("The request has completed");</w:t>
+      </w:r>
+    </w:p>
+    <w:p>
+      <w:pPr>
+        <w:spacing w:before="0" w:after="160" w:line="259"/>
+        <w:ind w:right="0" w:left="720" w:firstLine="0"/>
+        <w:jc w:val="left"/>
+        <w:rPr>
+          <w:rFonts w:ascii="HelveticaNeueLT Std" w:hAnsi="HelveticaNeueLT Std" w:cs="HelveticaNeueLT Std" w:eastAsia="HelveticaNeueLT Std"/>
+          <w:color w:val="auto"/>
+          <w:spacing w:val="0"/>
+          <w:position w:val="0"/>
+          <w:sz w:val="22"/>
+          <w:shd w:fill="auto" w:val="clear"/>
+        </w:rPr>
+      </w:pPr>
+      <w:r>
+        <w:rPr>
+          <w:rFonts w:ascii="HelveticaNeueLT Std" w:hAnsi="HelveticaNeueLT Std" w:cs="HelveticaNeueLT Std" w:eastAsia="HelveticaNeueLT Std"/>
+          <w:color w:val="auto"/>
+          <w:spacing w:val="0"/>
+          <w:position w:val="0"/>
+          <w:sz w:val="22"/>
+          <w:shd w:fill="auto" w:val="clear"/>
+        </w:rPr>
+        <w:t xml:space="preserve">},</w:t>
+      </w:r>
+    </w:p>
+    <w:p>
+      <w:pPr>
+        <w:spacing w:before="0" w:after="160" w:line="259"/>
+        <w:ind w:right="0" w:left="720" w:firstLine="0"/>
+        <w:jc w:val="left"/>
+        <w:rPr>
+          <w:rFonts w:ascii="HelveticaNeueLT Std" w:hAnsi="HelveticaNeueLT Std" w:cs="HelveticaNeueLT Std" w:eastAsia="HelveticaNeueLT Std"/>
+          <w:color w:val="auto"/>
+          <w:spacing w:val="0"/>
+          <w:position w:val="0"/>
+          <w:sz w:val="22"/>
+          <w:shd w:fill="auto" w:val="clear"/>
+        </w:rPr>
+      </w:pPr>
+      <w:r>
+        <w:rPr>
+          <w:rFonts w:ascii="HelveticaNeueLT Std" w:hAnsi="HelveticaNeueLT Std" w:cs="HelveticaNeueLT Std" w:eastAsia="HelveticaNeueLT Std"/>
+          <w:color w:val="auto"/>
+          <w:spacing w:val="0"/>
+          <w:position w:val="0"/>
+          <w:sz w:val="22"/>
+          <w:shd w:fill="auto" w:val="clear"/>
+        </w:rPr>
+        <w:t xml:space="preserve">    failure: function(errMsg) {</w:t>
+      </w:r>
+    </w:p>
+    <w:p>
+      <w:pPr>
+        <w:spacing w:before="0" w:after="160" w:line="259"/>
+        <w:ind w:right="0" w:left="720" w:firstLine="0"/>
+        <w:jc w:val="left"/>
+        <w:rPr>
+          <w:rFonts w:ascii="HelveticaNeueLT Std" w:hAnsi="HelveticaNeueLT Std" w:cs="HelveticaNeueLT Std" w:eastAsia="HelveticaNeueLT Std"/>
+          <w:color w:val="auto"/>
+          <w:spacing w:val="0"/>
+          <w:position w:val="0"/>
+          <w:sz w:val="22"/>
+          <w:shd w:fill="auto" w:val="clear"/>
+        </w:rPr>
+      </w:pPr>
+      <w:r>
+        <w:rPr>
+          <w:rFonts w:ascii="HelveticaNeueLT Std" w:hAnsi="HelveticaNeueLT Std" w:cs="HelveticaNeueLT Std" w:eastAsia="HelveticaNeueLT Std"/>
+          <w:color w:val="auto"/>
+          <w:spacing w:val="0"/>
+          <w:position w:val="0"/>
+          <w:sz w:val="22"/>
+          <w:shd w:fill="auto" w:val="clear"/>
+        </w:rPr>
+        <w:t xml:space="preserve">        console.log("The request has failed");</w:t>
+      </w:r>
+    </w:p>
+    <w:p>
+      <w:pPr>
+        <w:spacing w:before="0" w:after="160" w:line="259"/>
+        <w:ind w:right="0" w:left="720" w:firstLine="0"/>
+        <w:jc w:val="left"/>
+        <w:rPr>
+          <w:rFonts w:ascii="HelveticaNeueLT Std" w:hAnsi="HelveticaNeueLT Std" w:cs="HelveticaNeueLT Std" w:eastAsia="HelveticaNeueLT Std"/>
+          <w:color w:val="auto"/>
+          <w:spacing w:val="0"/>
+          <w:position w:val="0"/>
+          <w:sz w:val="22"/>
+          <w:shd w:fill="auto" w:val="clear"/>
+        </w:rPr>
+      </w:pPr>
+      <w:r>
+        <w:rPr>
+          <w:rFonts w:ascii="HelveticaNeueLT Std" w:hAnsi="HelveticaNeueLT Std" w:cs="HelveticaNeueLT Std" w:eastAsia="HelveticaNeueLT Std"/>
+          <w:color w:val="auto"/>
+          <w:spacing w:val="0"/>
+          <w:position w:val="0"/>
+          <w:sz w:val="22"/>
+          <w:shd w:fill="auto" w:val="clear"/>
+        </w:rPr>
+        <w:t xml:space="preserve">    }</w:t>
+      </w:r>
+    </w:p>
+    <w:p>
+      <w:pPr>
+        <w:spacing w:before="0" w:after="160" w:line="259"/>
+        <w:ind w:right="0" w:left="720" w:firstLine="0"/>
+        <w:jc w:val="left"/>
+        <w:rPr>
+          <w:rFonts w:ascii="HelveticaNeueLT Std" w:hAnsi="HelveticaNeueLT Std" w:cs="HelveticaNeueLT Std" w:eastAsia="HelveticaNeueLT Std"/>
+          <w:color w:val="auto"/>
+          <w:spacing w:val="0"/>
+          <w:position w:val="0"/>
+          <w:sz w:val="22"/>
+          <w:shd w:fill="auto" w:val="clear"/>
+        </w:rPr>
+      </w:pPr>
+      <w:r>
+        <w:rPr>
+          <w:rFonts w:ascii="HelveticaNeueLT Std" w:hAnsi="HelveticaNeueLT Std" w:cs="HelveticaNeueLT Std" w:eastAsia="HelveticaNeueLT Std"/>
+          <w:color w:val="auto"/>
+          <w:spacing w:val="0"/>
+          <w:position w:val="0"/>
+          <w:sz w:val="22"/>
+          <w:shd w:fill="auto" w:val="clear"/>
+        </w:rPr>
+        <w:t xml:space="preserve">});</w:t>
+      </w:r>
     </w:p>
     <w:p>
       <w:pPr>

</xml_diff>